<commit_message>
Did some work on the style guide.
</commit_message>
<xml_diff>
--- a/documents/C++_StyleGuide.docx
+++ b/documents/C++_StyleGuide.docx
@@ -12,11 +12,133 @@
     </w:p>
     <w:p/>
     <w:p>
-      <w:r>
-        <w:t>There’s nothing here right now.</w:t>
-      </w:r>
-      <w:bookmarkStart w:id="0" w:name="_GoBack"/>
+      <w:pPr>
+        <w:pStyle w:val="Heading1"/>
+      </w:pPr>
+      <w:r>
+        <w:t>General Formatting</w:t>
+      </w:r>
+    </w:p>
+    <w:p>
+      <w:r>
+        <w:t>-</w:t>
+      </w:r>
+      <w:r>
+        <w:t>Use tabs!</w:t>
+      </w:r>
+    </w:p>
+    <w:p>
+      <w:r>
+        <w:t>-</w:t>
+      </w:r>
+      <w:r>
+        <w:t>Specifically, use tabs up until the indentation you’re at. After that use spaces to line things up if you want to.</w:t>
+      </w:r>
+    </w:p>
+    <w:p>
+      <w:pPr>
+        <w:pStyle w:val="Heading1"/>
+      </w:pPr>
+      <w:r>
+        <w:t>Brackets</w:t>
+      </w:r>
+    </w:p>
+    <w:p>
+      <w:r>
+        <w:t>-</w:t>
+      </w:r>
+      <w:r>
+        <w:t>Brackets always go on their own line.</w:t>
+      </w:r>
+    </w:p>
+    <w:p>
+      <w:pPr>
+        <w:shd w:val="clear" w:color="auto" w:fill="FFFFFF"/>
+      </w:pPr>
+      <w:r>
+        <w:t>EXAMPLE:</w:t>
+      </w:r>
+      <w:r>
+        <w:rPr>
+          <w:rStyle w:val="Title"/>
+        </w:rPr>
+        <w:t xml:space="preserve"> </w:t>
+      </w:r>
+      <w:bookmarkStart w:id="0" w:name="_MON_1554637925"/>
       <w:bookmarkEnd w:id="0"/>
+      <w:r>
+        <w:object w:dxaOrig="9360" w:dyaOrig="2265">
+          <v:shapetype id="_x0000_t75" coordsize="21600,21600" o:spt="75" o:preferrelative="t" path="m@4@5l@4@11@9@11@9@5xe" filled="f" stroked="f">
+            <v:stroke joinstyle="miter"/>
+            <v:formulas>
+              <v:f eqn="if lineDrawn pixelLineWidth 0"/>
+              <v:f eqn="sum @0 1 0"/>
+              <v:f eqn="sum 0 0 @1"/>
+              <v:f eqn="prod @2 1 2"/>
+              <v:f eqn="prod @3 21600 pixelWidth"/>
+              <v:f eqn="prod @3 21600 pixelHeight"/>
+              <v:f eqn="sum @0 0 1"/>
+              <v:f eqn="prod @6 1 2"/>
+              <v:f eqn="prod @7 21600 pixelWidth"/>
+              <v:f eqn="sum @8 21600 0"/>
+              <v:f eqn="prod @7 21600 pixelHeight"/>
+              <v:f eqn="sum @10 21600 0"/>
+            </v:formulas>
+            <v:path o:extrusionok="f" gradientshapeok="t" o:connecttype="rect"/>
+            <o:lock v:ext="edit" aspectratio="t"/>
+          </v:shapetype>
+          <v:shape id="_x0000_i1025" type="#_x0000_t75" style="width:468pt;height:113.25pt" o:ole="">
+            <v:imagedata r:id="rId6" o:title=""/>
+          </v:shape>
+          <o:OLEObject Type="Embed" ProgID="Word.OpenDocumentText.12" ShapeID="_x0000_i1025" DrawAspect="Content" ObjectID="_1554639238" r:id="rId7"/>
+        </w:object>
+      </w:r>
+    </w:p>
+    <w:p>
+      <w:pPr>
+        <w:pStyle w:val="Heading1"/>
+      </w:pPr>
+      <w:r>
+        <w:t>Comments</w:t>
+      </w:r>
+    </w:p>
+    <w:p>
+      <w:r>
+        <w:t>Every file should have a header comment. Like so:</w:t>
+      </w:r>
+    </w:p>
+    <w:bookmarkStart w:id="1" w:name="_MON_1554638338"/>
+    <w:bookmarkEnd w:id="1"/>
+    <w:p>
+      <w:r>
+        <w:object w:dxaOrig="9360" w:dyaOrig="2039">
+          <v:shape id="_x0000_i1026" type="#_x0000_t75" style="width:468pt;height:102pt" o:ole="">
+            <v:imagedata r:id="rId8" o:title=""/>
+          </v:shape>
+          <o:OLEObject Type="Embed" ProgID="Word.OpenDocumentText.12" ShapeID="_x0000_i1026" DrawAspect="Content" ObjectID="_1554639239" r:id="rId9"/>
+        </w:object>
+      </w:r>
+    </w:p>
+    <w:p/>
+    <w:p>
+      <w:r>
+        <w:t>NOTE TO SELF:</w:t>
+      </w:r>
+    </w:p>
+    <w:p>
+      <w:hyperlink r:id="rId10" w:history="1">
+        <w:r>
+          <w:rPr>
+            <w:rStyle w:val="Hyperlink"/>
+          </w:rPr>
+          <w:t>https://github.com/niklasfrykholm/blog/blob/master/reference/coding-style.md#c++-code</w:t>
+        </w:r>
+      </w:hyperlink>
+    </w:p>
+    <w:p/>
+    <w:p>
+      <w:bookmarkStart w:id="2" w:name="_GoBack"/>
+      <w:bookmarkEnd w:id="2"/>
     </w:p>
     <w:sectPr>
       <w:pgSz w:w="12240" w:h="15840"/>
@@ -26,6 +148,127 @@
     </w:sectPr>
   </w:body>
 </w:document>
+</file>
+
+<file path=word/numbering.xml><?xml version="1.0" encoding="utf-8"?>
+<w:numbering xmlns:wpc="http://schemas.microsoft.com/office/word/2010/wordprocessingCanvas" xmlns:mc="http://schemas.openxmlformats.org/markup-compatibility/2006" xmlns:o="urn:schemas-microsoft-com:office:office" xmlns:r="http://schemas.openxmlformats.org/officeDocument/2006/relationships" xmlns:m="http://schemas.openxmlformats.org/officeDocument/2006/math" xmlns:v="urn:schemas-microsoft-com:vml" xmlns:wp14="http://schemas.microsoft.com/office/word/2010/wordprocessingDrawing" xmlns:wp="http://schemas.openxmlformats.org/drawingml/2006/wordprocessingDrawing" xmlns:w10="urn:schemas-microsoft-com:office:word" xmlns:w="http://schemas.openxmlformats.org/wordprocessingml/2006/main" xmlns:w14="http://schemas.microsoft.com/office/word/2010/wordml" xmlns:w15="http://schemas.microsoft.com/office/word/2012/wordml" xmlns:wpg="http://schemas.microsoft.com/office/word/2010/wordprocessingGroup" xmlns:wpi="http://schemas.microsoft.com/office/word/2010/wordprocessingInk" xmlns:wne="http://schemas.microsoft.com/office/word/2006/wordml" xmlns:wps="http://schemas.microsoft.com/office/word/2010/wordprocessingShape" mc:Ignorable="w14 w15 wp14">
+  <w:abstractNum w:abstractNumId="0" w15:restartNumberingAfterBreak="0">
+    <w:nsid w:val="27495FBE"/>
+    <w:multiLevelType w:val="hybridMultilevel"/>
+    <w:tmpl w:val="A620BCE8"/>
+    <w:lvl w:ilvl="0" w:tplc="04090001">
+      <w:start w:val="1"/>
+      <w:numFmt w:val="bullet"/>
+      <w:lvlText w:val=""/>
+      <w:lvlJc w:val="left"/>
+      <w:pPr>
+        <w:ind w:left="720" w:hanging="360"/>
+      </w:pPr>
+      <w:rPr>
+        <w:rFonts w:ascii="Symbol" w:hAnsi="Symbol" w:hint="default"/>
+      </w:rPr>
+    </w:lvl>
+    <w:lvl w:ilvl="1" w:tplc="04090003">
+      <w:start w:val="1"/>
+      <w:numFmt w:val="bullet"/>
+      <w:lvlText w:val="o"/>
+      <w:lvlJc w:val="left"/>
+      <w:pPr>
+        <w:ind w:left="1440" w:hanging="360"/>
+      </w:pPr>
+      <w:rPr>
+        <w:rFonts w:ascii="Courier New" w:hAnsi="Courier New" w:cs="Courier New" w:hint="default"/>
+      </w:rPr>
+    </w:lvl>
+    <w:lvl w:ilvl="2" w:tplc="04090005" w:tentative="1">
+      <w:start w:val="1"/>
+      <w:numFmt w:val="bullet"/>
+      <w:lvlText w:val=""/>
+      <w:lvlJc w:val="left"/>
+      <w:pPr>
+        <w:ind w:left="2160" w:hanging="360"/>
+      </w:pPr>
+      <w:rPr>
+        <w:rFonts w:ascii="Wingdings" w:hAnsi="Wingdings" w:hint="default"/>
+      </w:rPr>
+    </w:lvl>
+    <w:lvl w:ilvl="3" w:tplc="04090001" w:tentative="1">
+      <w:start w:val="1"/>
+      <w:numFmt w:val="bullet"/>
+      <w:lvlText w:val=""/>
+      <w:lvlJc w:val="left"/>
+      <w:pPr>
+        <w:ind w:left="2880" w:hanging="360"/>
+      </w:pPr>
+      <w:rPr>
+        <w:rFonts w:ascii="Symbol" w:hAnsi="Symbol" w:hint="default"/>
+      </w:rPr>
+    </w:lvl>
+    <w:lvl w:ilvl="4" w:tplc="04090003" w:tentative="1">
+      <w:start w:val="1"/>
+      <w:numFmt w:val="bullet"/>
+      <w:lvlText w:val="o"/>
+      <w:lvlJc w:val="left"/>
+      <w:pPr>
+        <w:ind w:left="3600" w:hanging="360"/>
+      </w:pPr>
+      <w:rPr>
+        <w:rFonts w:ascii="Courier New" w:hAnsi="Courier New" w:cs="Courier New" w:hint="default"/>
+      </w:rPr>
+    </w:lvl>
+    <w:lvl w:ilvl="5" w:tplc="04090005" w:tentative="1">
+      <w:start w:val="1"/>
+      <w:numFmt w:val="bullet"/>
+      <w:lvlText w:val=""/>
+      <w:lvlJc w:val="left"/>
+      <w:pPr>
+        <w:ind w:left="4320" w:hanging="360"/>
+      </w:pPr>
+      <w:rPr>
+        <w:rFonts w:ascii="Wingdings" w:hAnsi="Wingdings" w:hint="default"/>
+      </w:rPr>
+    </w:lvl>
+    <w:lvl w:ilvl="6" w:tplc="04090001" w:tentative="1">
+      <w:start w:val="1"/>
+      <w:numFmt w:val="bullet"/>
+      <w:lvlText w:val=""/>
+      <w:lvlJc w:val="left"/>
+      <w:pPr>
+        <w:ind w:left="5040" w:hanging="360"/>
+      </w:pPr>
+      <w:rPr>
+        <w:rFonts w:ascii="Symbol" w:hAnsi="Symbol" w:hint="default"/>
+      </w:rPr>
+    </w:lvl>
+    <w:lvl w:ilvl="7" w:tplc="04090003" w:tentative="1">
+      <w:start w:val="1"/>
+      <w:numFmt w:val="bullet"/>
+      <w:lvlText w:val="o"/>
+      <w:lvlJc w:val="left"/>
+      <w:pPr>
+        <w:ind w:left="5760" w:hanging="360"/>
+      </w:pPr>
+      <w:rPr>
+        <w:rFonts w:ascii="Courier New" w:hAnsi="Courier New" w:cs="Courier New" w:hint="default"/>
+      </w:rPr>
+    </w:lvl>
+    <w:lvl w:ilvl="8" w:tplc="04090005" w:tentative="1">
+      <w:start w:val="1"/>
+      <w:numFmt w:val="bullet"/>
+      <w:lvlText w:val=""/>
+      <w:lvlJc w:val="left"/>
+      <w:pPr>
+        <w:ind w:left="6480" w:hanging="360"/>
+      </w:pPr>
+      <w:rPr>
+        <w:rFonts w:ascii="Wingdings" w:hAnsi="Wingdings" w:hint="default"/>
+      </w:rPr>
+    </w:lvl>
+  </w:abstractNum>
+  <w:num w:numId="1">
+    <w:abstractNumId w:val="0"/>
+  </w:num>
+</w:numbering>
 </file>
 
 <file path=word/styles.xml><?xml version="1.0" encoding="utf-8"?>
@@ -422,6 +665,95 @@
     <w:name w:val="Normal"/>
     <w:qFormat/>
   </w:style>
+  <w:style w:type="paragraph" w:styleId="Heading1">
+    <w:name w:val="heading 1"/>
+    <w:basedOn w:val="Normal"/>
+    <w:next w:val="Normal"/>
+    <w:link w:val="Heading1Char"/>
+    <w:uiPriority w:val="9"/>
+    <w:qFormat/>
+    <w:rsid w:val="009B5A1B"/>
+    <w:pPr>
+      <w:keepNext/>
+      <w:keepLines/>
+      <w:spacing w:before="240" w:after="0"/>
+      <w:outlineLvl w:val="0"/>
+    </w:pPr>
+    <w:rPr>
+      <w:rFonts w:asciiTheme="majorHAnsi" w:eastAsiaTheme="majorEastAsia" w:hAnsiTheme="majorHAnsi" w:cstheme="majorBidi"/>
+      <w:color w:val="2E74B5" w:themeColor="accent1" w:themeShade="BF"/>
+      <w:sz w:val="32"/>
+      <w:szCs w:val="32"/>
+    </w:rPr>
+  </w:style>
+  <w:style w:type="paragraph" w:styleId="Heading2">
+    <w:name w:val="heading 2"/>
+    <w:basedOn w:val="Normal"/>
+    <w:next w:val="Normal"/>
+    <w:link w:val="Heading2Char"/>
+    <w:uiPriority w:val="9"/>
+    <w:unhideWhenUsed/>
+    <w:qFormat/>
+    <w:rsid w:val="009B5A1B"/>
+    <w:pPr>
+      <w:keepNext/>
+      <w:keepLines/>
+      <w:spacing w:before="40" w:after="0"/>
+      <w:outlineLvl w:val="1"/>
+    </w:pPr>
+    <w:rPr>
+      <w:rFonts w:asciiTheme="majorHAnsi" w:eastAsiaTheme="majorEastAsia" w:hAnsiTheme="majorHAnsi" w:cstheme="majorBidi"/>
+      <w:color w:val="2E74B5" w:themeColor="accent1" w:themeShade="BF"/>
+      <w:sz w:val="26"/>
+      <w:szCs w:val="26"/>
+    </w:rPr>
+  </w:style>
+  <w:style w:type="paragraph" w:styleId="Heading3">
+    <w:name w:val="heading 3"/>
+    <w:basedOn w:val="Normal"/>
+    <w:next w:val="Normal"/>
+    <w:link w:val="Heading3Char"/>
+    <w:uiPriority w:val="9"/>
+    <w:semiHidden/>
+    <w:unhideWhenUsed/>
+    <w:qFormat/>
+    <w:rsid w:val="00102BC7"/>
+    <w:pPr>
+      <w:keepNext/>
+      <w:keepLines/>
+      <w:spacing w:before="40" w:after="0"/>
+      <w:outlineLvl w:val="2"/>
+    </w:pPr>
+    <w:rPr>
+      <w:rFonts w:asciiTheme="majorHAnsi" w:eastAsiaTheme="majorEastAsia" w:hAnsiTheme="majorHAnsi" w:cstheme="majorBidi"/>
+      <w:color w:val="1F4D78" w:themeColor="accent1" w:themeShade="7F"/>
+      <w:sz w:val="24"/>
+      <w:szCs w:val="24"/>
+    </w:rPr>
+  </w:style>
+  <w:style w:type="paragraph" w:styleId="Heading4">
+    <w:name w:val="heading 4"/>
+    <w:basedOn w:val="Normal"/>
+    <w:next w:val="Normal"/>
+    <w:link w:val="Heading4Char"/>
+    <w:uiPriority w:val="9"/>
+    <w:semiHidden/>
+    <w:unhideWhenUsed/>
+    <w:qFormat/>
+    <w:rsid w:val="00102BC7"/>
+    <w:pPr>
+      <w:keepNext/>
+      <w:keepLines/>
+      <w:spacing w:before="40" w:after="0"/>
+      <w:outlineLvl w:val="3"/>
+    </w:pPr>
+    <w:rPr>
+      <w:rFonts w:asciiTheme="majorHAnsi" w:eastAsiaTheme="majorEastAsia" w:hAnsiTheme="majorHAnsi" w:cstheme="majorBidi"/>
+      <w:i/>
+      <w:iCs/>
+      <w:color w:val="2E74B5" w:themeColor="accent1" w:themeShade="BF"/>
+    </w:rPr>
+  </w:style>
   <w:style w:type="character" w:default="1" w:styleId="DefaultParagraphFont">
     <w:name w:val="Default Paragraph Font"/>
     <w:uiPriority w:val="1"/>
@@ -481,6 +813,141 @@
       <w:kern w:val="28"/>
       <w:sz w:val="56"/>
       <w:szCs w:val="56"/>
+    </w:rPr>
+  </w:style>
+  <w:style w:type="character" w:customStyle="1" w:styleId="Heading1Char">
+    <w:name w:val="Heading 1 Char"/>
+    <w:basedOn w:val="DefaultParagraphFont"/>
+    <w:link w:val="Heading1"/>
+    <w:uiPriority w:val="9"/>
+    <w:rsid w:val="009B5A1B"/>
+    <w:rPr>
+      <w:rFonts w:asciiTheme="majorHAnsi" w:eastAsiaTheme="majorEastAsia" w:hAnsiTheme="majorHAnsi" w:cstheme="majorBidi"/>
+      <w:color w:val="2E74B5" w:themeColor="accent1" w:themeShade="BF"/>
+      <w:sz w:val="32"/>
+      <w:szCs w:val="32"/>
+    </w:rPr>
+  </w:style>
+  <w:style w:type="paragraph" w:styleId="ListParagraph">
+    <w:name w:val="List Paragraph"/>
+    <w:basedOn w:val="Normal"/>
+    <w:uiPriority w:val="34"/>
+    <w:qFormat/>
+    <w:rsid w:val="009B5A1B"/>
+    <w:pPr>
+      <w:ind w:left="720"/>
+      <w:contextualSpacing/>
+    </w:pPr>
+  </w:style>
+  <w:style w:type="character" w:customStyle="1" w:styleId="Heading2Char">
+    <w:name w:val="Heading 2 Char"/>
+    <w:basedOn w:val="DefaultParagraphFont"/>
+    <w:link w:val="Heading2"/>
+    <w:uiPriority w:val="9"/>
+    <w:rsid w:val="009B5A1B"/>
+    <w:rPr>
+      <w:rFonts w:asciiTheme="majorHAnsi" w:eastAsiaTheme="majorEastAsia" w:hAnsiTheme="majorHAnsi" w:cstheme="majorBidi"/>
+      <w:color w:val="2E74B5" w:themeColor="accent1" w:themeShade="BF"/>
+      <w:sz w:val="26"/>
+      <w:szCs w:val="26"/>
+    </w:rPr>
+  </w:style>
+  <w:style w:type="character" w:customStyle="1" w:styleId="sc21">
+    <w:name w:val="sc21"/>
+    <w:basedOn w:val="DefaultParagraphFont"/>
+    <w:rsid w:val="007D7648"/>
+    <w:rPr>
+      <w:rFonts w:ascii="Courier New" w:hAnsi="Courier New" w:cs="Courier New" w:hint="default"/>
+      <w:color w:val="008000"/>
+      <w:sz w:val="20"/>
+      <w:szCs w:val="20"/>
+    </w:rPr>
+  </w:style>
+  <w:style w:type="character" w:customStyle="1" w:styleId="sc51">
+    <w:name w:val="sc51"/>
+    <w:basedOn w:val="DefaultParagraphFont"/>
+    <w:rsid w:val="007D7648"/>
+    <w:rPr>
+      <w:rFonts w:ascii="Courier New" w:hAnsi="Courier New" w:cs="Courier New" w:hint="default"/>
+      <w:b/>
+      <w:bCs/>
+      <w:color w:val="0000FF"/>
+      <w:sz w:val="20"/>
+      <w:szCs w:val="20"/>
+    </w:rPr>
+  </w:style>
+  <w:style w:type="character" w:customStyle="1" w:styleId="sc0">
+    <w:name w:val="sc0"/>
+    <w:basedOn w:val="DefaultParagraphFont"/>
+    <w:rsid w:val="007D7648"/>
+    <w:rPr>
+      <w:rFonts w:ascii="Courier New" w:hAnsi="Courier New" w:cs="Courier New" w:hint="default"/>
+      <w:color w:val="000000"/>
+      <w:sz w:val="20"/>
+      <w:szCs w:val="20"/>
+    </w:rPr>
+  </w:style>
+  <w:style w:type="character" w:customStyle="1" w:styleId="sc101">
+    <w:name w:val="sc101"/>
+    <w:basedOn w:val="DefaultParagraphFont"/>
+    <w:rsid w:val="007D7648"/>
+    <w:rPr>
+      <w:rFonts w:ascii="Courier New" w:hAnsi="Courier New" w:cs="Courier New" w:hint="default"/>
+      <w:b/>
+      <w:bCs/>
+      <w:color w:val="000080"/>
+      <w:sz w:val="20"/>
+      <w:szCs w:val="20"/>
+    </w:rPr>
+  </w:style>
+  <w:style w:type="character" w:customStyle="1" w:styleId="sc11">
+    <w:name w:val="sc11"/>
+    <w:basedOn w:val="DefaultParagraphFont"/>
+    <w:rsid w:val="007D7648"/>
+    <w:rPr>
+      <w:rFonts w:ascii="Courier New" w:hAnsi="Courier New" w:cs="Courier New" w:hint="default"/>
+      <w:color w:val="000000"/>
+      <w:sz w:val="20"/>
+      <w:szCs w:val="20"/>
+    </w:rPr>
+  </w:style>
+  <w:style w:type="character" w:styleId="Hyperlink">
+    <w:name w:val="Hyperlink"/>
+    <w:basedOn w:val="DefaultParagraphFont"/>
+    <w:uiPriority w:val="99"/>
+    <w:unhideWhenUsed/>
+    <w:rsid w:val="00102BC7"/>
+    <w:rPr>
+      <w:color w:val="0563C1" w:themeColor="hyperlink"/>
+      <w:u w:val="single"/>
+    </w:rPr>
+  </w:style>
+  <w:style w:type="character" w:customStyle="1" w:styleId="Heading3Char">
+    <w:name w:val="Heading 3 Char"/>
+    <w:basedOn w:val="DefaultParagraphFont"/>
+    <w:link w:val="Heading3"/>
+    <w:uiPriority w:val="9"/>
+    <w:semiHidden/>
+    <w:rsid w:val="00102BC7"/>
+    <w:rPr>
+      <w:rFonts w:asciiTheme="majorHAnsi" w:eastAsiaTheme="majorEastAsia" w:hAnsiTheme="majorHAnsi" w:cstheme="majorBidi"/>
+      <w:color w:val="1F4D78" w:themeColor="accent1" w:themeShade="7F"/>
+      <w:sz w:val="24"/>
+      <w:szCs w:val="24"/>
+    </w:rPr>
+  </w:style>
+  <w:style w:type="character" w:customStyle="1" w:styleId="Heading4Char">
+    <w:name w:val="Heading 4 Char"/>
+    <w:basedOn w:val="DefaultParagraphFont"/>
+    <w:link w:val="Heading4"/>
+    <w:uiPriority w:val="9"/>
+    <w:semiHidden/>
+    <w:rsid w:val="00102BC7"/>
+    <w:rPr>
+      <w:rFonts w:asciiTheme="majorHAnsi" w:eastAsiaTheme="majorEastAsia" w:hAnsiTheme="majorHAnsi" w:cstheme="majorBidi"/>
+      <w:i/>
+      <w:iCs/>
+      <w:color w:val="2E74B5" w:themeColor="accent1" w:themeShade="BF"/>
     </w:rPr>
   </w:style>
 </w:styles>
@@ -745,4 +1212,16 @@
     </a:ext>
   </a:extLst>
 </a:theme>
+</file>
+
+<file path=customXml/item1.xml><?xml version="1.0" encoding="utf-8"?>
+<b:Sources xmlns:b="http://schemas.openxmlformats.org/officeDocument/2006/bibliography" xmlns="http://schemas.openxmlformats.org/officeDocument/2006/bibliography" SelectedStyle="\APASixthEditionOfficeOnline.xsl" StyleName="APA" Version="6"/>
+</file>
+
+<file path=customXml/itemProps1.xml><?xml version="1.0" encoding="utf-8"?>
+<ds:datastoreItem xmlns:ds="http://schemas.openxmlformats.org/officeDocument/2006/customXml" ds:itemID="{206D085A-8B41-4C02-A88B-B2C297B426D0}">
+  <ds:schemaRefs>
+    <ds:schemaRef ds:uri="http://schemas.openxmlformats.org/officeDocument/2006/bibliography"/>
+  </ds:schemaRefs>
+</ds:datastoreItem>
 </file>
</xml_diff>